<commit_message>
password reset fix code
</commit_message>
<xml_diff>
--- a/Projectportfolio/Projectportfolio.docx
+++ b/Projectportfolio/Projectportfolio.docx
@@ -3980,27 +3980,7 @@
                                 <w:sz w:val="30"/>
                                 <w:szCs w:val="30"/>
                               </w:rPr>
-                              <w:t xml:space="preserve">Mijn naam is Israa, en ik werk momenteel aan een uitdagend project samen met mijn teamgenoten Brigitte, Max, Kevin en </w:t>
-                            </w:r>
-                            <w:proofErr w:type="spellStart"/>
-                            <w:r>
-                              <w:rPr>
-                                <w:rFonts w:asciiTheme="majorHAnsi" w:eastAsiaTheme="majorEastAsia" w:hAnsiTheme="majorHAnsi" w:cstheme="majorBidi"/>
-                                <w:color w:val="0F4761" w:themeColor="accent1" w:themeShade="BF"/>
-                                <w:sz w:val="30"/>
-                                <w:szCs w:val="30"/>
-                              </w:rPr>
-                              <w:t>Maroune</w:t>
-                            </w:r>
-                            <w:proofErr w:type="spellEnd"/>
-                            <w:r>
-                              <w:rPr>
-                                <w:rFonts w:asciiTheme="majorHAnsi" w:eastAsiaTheme="majorEastAsia" w:hAnsiTheme="majorHAnsi" w:cstheme="majorBidi"/>
-                                <w:color w:val="0F4761" w:themeColor="accent1" w:themeShade="BF"/>
-                                <w:sz w:val="30"/>
-                                <w:szCs w:val="30"/>
-                              </w:rPr>
-                              <w:t>. Dit project is onderdeel van onze studie en stelt ons in staat om onze technische en samenwerkingsvaardigheden verder te ontwikkelen. Gedurende dit traject ben ik betrokken bij verschillende taken, van programmeren tot het ontwerpen van oplossingen, waardoor ik een goed overzicht krijg van alle facetten van het project. Wat mij vooral motiveert, is de mogelijkheid om zowel mijn technische kennis te verbreden als mijn probleemoplossend vermogen te verbeteren.</w:t>
+                              <w:t>Mijn naam is Israa, en ik werk momenteel aan een uitdagend project samen met mijn teamgenoten Brigitte, Max, Kevin en Maroune. Dit project is onderdeel van onze studie en stelt ons in staat om onze technische en samenwerkingsvaardigheden verder te ontwikkelen. Gedurende dit traject ben ik betrokken bij verschillende taken, van programmeren tot het ontwerpen van oplossingen, waardoor ik een goed overzicht krijg van alle facetten van het project. Wat mij vooral motiveert, is de mogelijkheid om zowel mijn technische kennis te verbreden als mijn probleemoplossend vermogen te verbeteren.</w:t>
                             </w:r>
                           </w:p>
                           <w:p>
@@ -4189,27 +4169,7 @@
                           <w:sz w:val="30"/>
                           <w:szCs w:val="30"/>
                         </w:rPr>
-                        <w:t xml:space="preserve">Mijn naam is Israa, en ik werk momenteel aan een uitdagend project samen met mijn teamgenoten Brigitte, Max, Kevin en </w:t>
-                      </w:r>
-                      <w:proofErr w:type="spellStart"/>
-                      <w:r>
-                        <w:rPr>
-                          <w:rFonts w:asciiTheme="majorHAnsi" w:eastAsiaTheme="majorEastAsia" w:hAnsiTheme="majorHAnsi" w:cstheme="majorBidi"/>
-                          <w:color w:val="0F4761" w:themeColor="accent1" w:themeShade="BF"/>
-                          <w:sz w:val="30"/>
-                          <w:szCs w:val="30"/>
-                        </w:rPr>
-                        <w:t>Maroune</w:t>
-                      </w:r>
-                      <w:proofErr w:type="spellEnd"/>
-                      <w:r>
-                        <w:rPr>
-                          <w:rFonts w:asciiTheme="majorHAnsi" w:eastAsiaTheme="majorEastAsia" w:hAnsiTheme="majorHAnsi" w:cstheme="majorBidi"/>
-                          <w:color w:val="0F4761" w:themeColor="accent1" w:themeShade="BF"/>
-                          <w:sz w:val="30"/>
-                          <w:szCs w:val="30"/>
-                        </w:rPr>
-                        <w:t>. Dit project is onderdeel van onze studie en stelt ons in staat om onze technische en samenwerkingsvaardigheden verder te ontwikkelen. Gedurende dit traject ben ik betrokken bij verschillende taken, van programmeren tot het ontwerpen van oplossingen, waardoor ik een goed overzicht krijg van alle facetten van het project. Wat mij vooral motiveert, is de mogelijkheid om zowel mijn technische kennis te verbreden als mijn probleemoplossend vermogen te verbeteren.</w:t>
+                        <w:t>Mijn naam is Israa, en ik werk momenteel aan een uitdagend project samen met mijn teamgenoten Brigitte, Max, Kevin en Maroune. Dit project is onderdeel van onze studie en stelt ons in staat om onze technische en samenwerkingsvaardigheden verder te ontwikkelen. Gedurende dit traject ben ik betrokken bij verschillende taken, van programmeren tot het ontwerpen van oplossingen, waardoor ik een goed overzicht krijg van alle facetten van het project. Wat mij vooral motiveert, is de mogelijkheid om zowel mijn technische kennis te verbreden als mijn probleemoplossend vermogen te verbeteren.</w:t>
                       </w:r>
                     </w:p>
                     <w:p>
@@ -4757,25 +4717,7 @@
                                 <w:sz w:val="26"/>
                                 <w:szCs w:val="26"/>
                               </w:rPr>
-                              <w:t xml:space="preserve">&gt; PID (Project </w:t>
-                            </w:r>
-                            <w:proofErr w:type="spellStart"/>
-                            <w:r>
-                              <w:rPr>
-                                <w:color w:val="0A2F41" w:themeColor="accent1" w:themeShade="80"/>
-                                <w:sz w:val="26"/>
-                                <w:szCs w:val="26"/>
-                              </w:rPr>
-                              <w:t>Initiation</w:t>
-                            </w:r>
-                            <w:proofErr w:type="spellEnd"/>
-                            <w:r>
-                              <w:rPr>
-                                <w:color w:val="0A2F41" w:themeColor="accent1" w:themeShade="80"/>
-                                <w:sz w:val="26"/>
-                                <w:szCs w:val="26"/>
-                              </w:rPr>
-                              <w:t xml:space="preserve"> Document) gemaakt; samenwerkingsovereenkomst opgesteld en ondertekend.</w:t>
+                              <w:t>&gt; PID (Project Initiation Document) gemaakt; samenwerkingsovereenkomst opgesteld en ondertekend.</w:t>
                             </w:r>
                           </w:p>
                           <w:p>
@@ -5526,25 +5468,7 @@
                           <w:sz w:val="26"/>
                           <w:szCs w:val="26"/>
                         </w:rPr>
-                        <w:t xml:space="preserve">&gt; PID (Project </w:t>
-                      </w:r>
-                      <w:proofErr w:type="spellStart"/>
-                      <w:r>
-                        <w:rPr>
-                          <w:color w:val="0A2F41" w:themeColor="accent1" w:themeShade="80"/>
-                          <w:sz w:val="26"/>
-                          <w:szCs w:val="26"/>
-                        </w:rPr>
-                        <w:t>Initiation</w:t>
-                      </w:r>
-                      <w:proofErr w:type="spellEnd"/>
-                      <w:r>
-                        <w:rPr>
-                          <w:color w:val="0A2F41" w:themeColor="accent1" w:themeShade="80"/>
-                          <w:sz w:val="26"/>
-                          <w:szCs w:val="26"/>
-                        </w:rPr>
-                        <w:t xml:space="preserve"> Document) gemaakt; samenwerkingsovereenkomst opgesteld en ondertekend.</w:t>
+                        <w:t>&gt; PID (Project Initiation Document) gemaakt; samenwerkingsovereenkomst opgesteld en ondertekend.</w:t>
                       </w:r>
                     </w:p>
                     <w:p>
@@ -5955,15 +5879,15 @@
         <mc:AlternateContent>
           <mc:Choice Requires="wps">
             <w:drawing>
-              <wp:anchor distT="0" distB="0" distL="114300" distR="114300" simplePos="0" relativeHeight="251717632" behindDoc="0" locked="0" layoutInCell="1" allowOverlap="1" wp14:anchorId="49A11C6D" wp14:editId="5DF05659">
+              <wp:anchor distT="0" distB="0" distL="114300" distR="114300" simplePos="0" relativeHeight="251717632" behindDoc="0" locked="0" layoutInCell="1" allowOverlap="1" wp14:anchorId="49A11C6D" wp14:editId="4A1593A8">
                 <wp:simplePos x="0" y="0"/>
                 <wp:positionH relativeFrom="margin">
-                  <wp:posOffset>-297367</wp:posOffset>
+                  <wp:posOffset>-297815</wp:posOffset>
                 </wp:positionH>
                 <wp:positionV relativeFrom="paragraph">
-                  <wp:posOffset>240516</wp:posOffset>
+                  <wp:posOffset>243205</wp:posOffset>
                 </wp:positionV>
-                <wp:extent cx="6348095" cy="8369300"/>
+                <wp:extent cx="6348095" cy="8686800"/>
                 <wp:effectExtent l="0" t="0" r="0" b="0"/>
                 <wp:wrapNone/>
                 <wp:docPr id="1608264639" name="Rechthoek 5"/>
@@ -5975,7 +5899,7 @@
                       <wps:spPr>
                         <a:xfrm>
                           <a:off x="0" y="0"/>
-                          <a:ext cx="6348095" cy="8369300"/>
+                          <a:ext cx="6348095" cy="8686800"/>
                         </a:xfrm>
                         <a:prstGeom prst="rect">
                           <a:avLst/>
@@ -6296,25 +6220,7 @@
                                 <w:sz w:val="26"/>
                                 <w:szCs w:val="26"/>
                               </w:rPr>
-                              <w:t xml:space="preserve">Keuze gemaakt voor het programma </w:t>
-                            </w:r>
-                            <w:proofErr w:type="spellStart"/>
-                            <w:r>
-                              <w:rPr>
-                                <w:color w:val="0A2F41" w:themeColor="accent1" w:themeShade="80"/>
-                                <w:sz w:val="26"/>
-                                <w:szCs w:val="26"/>
-                              </w:rPr>
-                              <w:t>Visily</w:t>
-                            </w:r>
-                            <w:proofErr w:type="spellEnd"/>
-                            <w:r>
-                              <w:rPr>
-                                <w:color w:val="0A2F41" w:themeColor="accent1" w:themeShade="80"/>
-                                <w:sz w:val="26"/>
-                                <w:szCs w:val="26"/>
-                              </w:rPr>
-                              <w:t xml:space="preserve"> voor het maken van wireframes.</w:t>
+                              <w:t>Keuze gemaakt voor het programma Visily voor het maken van wireframes.</w:t>
                             </w:r>
                             <w:r>
                               <w:rPr>
@@ -6643,6 +6549,8 @@
                                 <w:numId w:val="2"/>
                               </w:numPr>
                               <w:rPr>
+                                <w:b/>
+                                <w:bCs/>
                                 <w:color w:val="0A2F41" w:themeColor="accent1" w:themeShade="80"/>
                                 <w:sz w:val="27"/>
                                 <w:szCs w:val="27"/>
@@ -6651,12 +6559,25 @@
                             </w:pPr>
                             <w:r>
                               <w:rPr>
+                                <w:b/>
+                                <w:bCs/>
                                 <w:color w:val="0A2F41" w:themeColor="accent1" w:themeShade="80"/>
                                 <w:sz w:val="27"/>
                                 <w:szCs w:val="27"/>
                                 <w:lang w:val="en-US"/>
                               </w:rPr>
-                              <w:t>&lt;datum&gt; sprint 2 review + sprint 3 planning</w:t>
+                              <w:t>sprint 2 review + sprint 3 planning</w:t>
+                            </w:r>
+                            <w:r>
+                              <w:rPr>
+                                <w:b/>
+                                <w:bCs/>
+                                <w:color w:val="0A2F41" w:themeColor="accent1" w:themeShade="80"/>
+                                <w:sz w:val="27"/>
+                                <w:szCs w:val="27"/>
+                                <w:lang w:val="en-US"/>
+                              </w:rPr>
+                              <w:t>:</w:t>
                             </w:r>
                           </w:p>
                           <w:p>
@@ -6853,6 +6774,28 @@
                                 <w:szCs w:val="26"/>
                               </w:rPr>
                               <w:t>Een document maken met de basisafspraken; zoals kleuren, logo, etc.. .</w:t>
+                            </w:r>
+                          </w:p>
+                          <w:p>
+                            <w:pPr>
+                              <w:pStyle w:val="Lijstalinea"/>
+                              <w:numPr>
+                                <w:ilvl w:val="3"/>
+                                <w:numId w:val="2"/>
+                              </w:numPr>
+                              <w:rPr>
+                                <w:color w:val="0A2F41" w:themeColor="accent1" w:themeShade="80"/>
+                                <w:sz w:val="26"/>
+                                <w:szCs w:val="26"/>
+                              </w:rPr>
+                            </w:pPr>
+                            <w:r>
+                              <w:rPr>
+                                <w:color w:val="0A2F41" w:themeColor="accent1" w:themeShade="80"/>
+                                <w:sz w:val="26"/>
+                                <w:szCs w:val="26"/>
+                              </w:rPr>
+                              <w:t>Wireflow maken</w:t>
                             </w:r>
                           </w:p>
                         </w:txbxContent>
@@ -6877,7 +6820,7 @@
           </mc:Choice>
           <mc:Fallback>
             <w:pict>
-              <v:rect w14:anchorId="49A11C6D" id="_x0000_s1030" style="position:absolute;margin-left:-23.4pt;margin-top:18.95pt;width:499.85pt;height:659pt;z-index:251717632;visibility:visible;mso-wrap-style:square;mso-width-percent:0;mso-height-percent:0;mso-wrap-distance-left:9pt;mso-wrap-distance-top:0;mso-wrap-distance-right:9pt;mso-wrap-distance-bottom:0;mso-position-horizontal:absolute;mso-position-horizontal-relative:margin;mso-position-vertical:absolute;mso-position-vertical-relative:text;mso-width-percent:0;mso-height-percent:0;mso-width-relative:margin;mso-height-relative:margin;v-text-anchor:middle" o:gfxdata="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" filled="f" stroked="f" strokeweight="1pt">
+              <v:rect w14:anchorId="49A11C6D" id="_x0000_s1030" style="position:absolute;margin-left:-23.45pt;margin-top:19.15pt;width:499.85pt;height:684pt;z-index:251717632;visibility:visible;mso-wrap-style:square;mso-width-percent:0;mso-height-percent:0;mso-wrap-distance-left:9pt;mso-wrap-distance-top:0;mso-wrap-distance-right:9pt;mso-wrap-distance-bottom:0;mso-position-horizontal:absolute;mso-position-horizontal-relative:margin;mso-position-vertical:absolute;mso-position-vertical-relative:text;mso-width-percent:0;mso-height-percent:0;mso-width-relative:margin;mso-height-relative:margin;v-text-anchor:middle" o:gfxdata="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" filled="f" stroked="f" strokeweight="1pt">
                 <v:textbox>
                   <w:txbxContent>
                     <w:p>
@@ -7173,25 +7116,7 @@
                           <w:sz w:val="26"/>
                           <w:szCs w:val="26"/>
                         </w:rPr>
-                        <w:t xml:space="preserve">Keuze gemaakt voor het programma </w:t>
-                      </w:r>
-                      <w:proofErr w:type="spellStart"/>
-                      <w:r>
-                        <w:rPr>
-                          <w:color w:val="0A2F41" w:themeColor="accent1" w:themeShade="80"/>
-                          <w:sz w:val="26"/>
-                          <w:szCs w:val="26"/>
-                        </w:rPr>
-                        <w:t>Visily</w:t>
-                      </w:r>
-                      <w:proofErr w:type="spellEnd"/>
-                      <w:r>
-                        <w:rPr>
-                          <w:color w:val="0A2F41" w:themeColor="accent1" w:themeShade="80"/>
-                          <w:sz w:val="26"/>
-                          <w:szCs w:val="26"/>
-                        </w:rPr>
-                        <w:t xml:space="preserve"> voor het maken van wireframes.</w:t>
+                        <w:t>Keuze gemaakt voor het programma Visily voor het maken van wireframes.</w:t>
                       </w:r>
                       <w:r>
                         <w:rPr>
@@ -7520,6 +7445,8 @@
                           <w:numId w:val="2"/>
                         </w:numPr>
                         <w:rPr>
+                          <w:b/>
+                          <w:bCs/>
                           <w:color w:val="0A2F41" w:themeColor="accent1" w:themeShade="80"/>
                           <w:sz w:val="27"/>
                           <w:szCs w:val="27"/>
@@ -7528,12 +7455,25 @@
                       </w:pPr>
                       <w:r>
                         <w:rPr>
+                          <w:b/>
+                          <w:bCs/>
                           <w:color w:val="0A2F41" w:themeColor="accent1" w:themeShade="80"/>
                           <w:sz w:val="27"/>
                           <w:szCs w:val="27"/>
                           <w:lang w:val="en-US"/>
                         </w:rPr>
-                        <w:t>&lt;datum&gt; sprint 2 review + sprint 3 planning</w:t>
+                        <w:t>sprint 2 review + sprint 3 planning</w:t>
+                      </w:r>
+                      <w:r>
+                        <w:rPr>
+                          <w:b/>
+                          <w:bCs/>
+                          <w:color w:val="0A2F41" w:themeColor="accent1" w:themeShade="80"/>
+                          <w:sz w:val="27"/>
+                          <w:szCs w:val="27"/>
+                          <w:lang w:val="en-US"/>
+                        </w:rPr>
+                        <w:t>:</w:t>
                       </w:r>
                     </w:p>
                     <w:p>
@@ -7730,6 +7670,28 @@
                           <w:szCs w:val="26"/>
                         </w:rPr>
                         <w:t>Een document maken met de basisafspraken; zoals kleuren, logo, etc.. .</w:t>
+                      </w:r>
+                    </w:p>
+                    <w:p>
+                      <w:pPr>
+                        <w:pStyle w:val="Lijstalinea"/>
+                        <w:numPr>
+                          <w:ilvl w:val="3"/>
+                          <w:numId w:val="2"/>
+                        </w:numPr>
+                        <w:rPr>
+                          <w:color w:val="0A2F41" w:themeColor="accent1" w:themeShade="80"/>
+                          <w:sz w:val="26"/>
+                          <w:szCs w:val="26"/>
+                        </w:rPr>
+                      </w:pPr>
+                      <w:r>
+                        <w:rPr>
+                          <w:color w:val="0A2F41" w:themeColor="accent1" w:themeShade="80"/>
+                          <w:sz w:val="26"/>
+                          <w:szCs w:val="26"/>
+                        </w:rPr>
+                        <w:t>Wireflow maken</w:t>
                       </w:r>
                     </w:p>
                   </w:txbxContent>
@@ -10153,27 +10115,7 @@
                                 <w:sz w:val="32"/>
                                 <w:szCs w:val="32"/>
                               </w:rPr>
-                              <w:t xml:space="preserve">Beschrijf hier per kerntaak en werkproces uit het KD hoe dat jij hier mee bent omgegaan. Beschrijf situaties waarin je hebt aan kunnen tonen competent te zijn op dit gebied. Je maakt een soort bewijslijstje met </w:t>
-                            </w:r>
-                            <w:proofErr w:type="spellStart"/>
-                            <w:r>
-                              <w:rPr>
-                                <w:rFonts w:asciiTheme="majorHAnsi" w:eastAsiaTheme="majorEastAsia" w:hAnsiTheme="majorHAnsi" w:cstheme="majorBidi"/>
-                                <w:color w:val="0F4761" w:themeColor="accent1" w:themeShade="BF"/>
-                                <w:sz w:val="32"/>
-                                <w:szCs w:val="32"/>
-                              </w:rPr>
-                              <w:t>bewijsjes</w:t>
-                            </w:r>
-                            <w:proofErr w:type="spellEnd"/>
-                            <w:r>
-                              <w:rPr>
-                                <w:rFonts w:asciiTheme="majorHAnsi" w:eastAsiaTheme="majorEastAsia" w:hAnsiTheme="majorHAnsi" w:cstheme="majorBidi"/>
-                                <w:color w:val="0F4761" w:themeColor="accent1" w:themeShade="BF"/>
-                                <w:sz w:val="32"/>
-                                <w:szCs w:val="32"/>
-                              </w:rPr>
-                              <w:t xml:space="preserve"> die laten zien dat jij bekwaam genoeg bent om het examen te doen.</w:t>
+                              <w:t>Beschrijf hier per kerntaak en werkproces uit het KD hoe dat jij hier mee bent omgegaan. Beschrijf situaties waarin je hebt aan kunnen tonen competent te zijn op dit gebied. Je maakt een soort bewijslijstje met bewijsjes die laten zien dat jij bekwaam genoeg bent om het examen te doen.</w:t>
                             </w:r>
                           </w:p>
                           <w:p>
@@ -10409,27 +10351,7 @@
                           <w:sz w:val="32"/>
                           <w:szCs w:val="32"/>
                         </w:rPr>
-                        <w:t xml:space="preserve">Beschrijf hier per kerntaak en werkproces uit het KD hoe dat jij hier mee bent omgegaan. Beschrijf situaties waarin je hebt aan kunnen tonen competent te zijn op dit gebied. Je maakt een soort bewijslijstje met </w:t>
-                      </w:r>
-                      <w:proofErr w:type="spellStart"/>
-                      <w:r>
-                        <w:rPr>
-                          <w:rFonts w:asciiTheme="majorHAnsi" w:eastAsiaTheme="majorEastAsia" w:hAnsiTheme="majorHAnsi" w:cstheme="majorBidi"/>
-                          <w:color w:val="0F4761" w:themeColor="accent1" w:themeShade="BF"/>
-                          <w:sz w:val="32"/>
-                          <w:szCs w:val="32"/>
-                        </w:rPr>
-                        <w:t>bewijsjes</w:t>
-                      </w:r>
-                      <w:proofErr w:type="spellEnd"/>
-                      <w:r>
-                        <w:rPr>
-                          <w:rFonts w:asciiTheme="majorHAnsi" w:eastAsiaTheme="majorEastAsia" w:hAnsiTheme="majorHAnsi" w:cstheme="majorBidi"/>
-                          <w:color w:val="0F4761" w:themeColor="accent1" w:themeShade="BF"/>
-                          <w:sz w:val="32"/>
-                          <w:szCs w:val="32"/>
-                        </w:rPr>
-                        <w:t xml:space="preserve"> die laten zien dat jij bekwaam genoeg bent om het examen te doen.</w:t>
+                        <w:t>Beschrijf hier per kerntaak en werkproces uit het KD hoe dat jij hier mee bent omgegaan. Beschrijf situaties waarin je hebt aan kunnen tonen competent te zijn op dit gebied. Je maakt een soort bewijslijstje met bewijsjes die laten zien dat jij bekwaam genoeg bent om het examen te doen.</w:t>
                       </w:r>
                     </w:p>
                     <w:p>
@@ -11206,14 +11128,14 @@
         <v:path o:extrusionok="f" gradientshapeok="t" o:connecttype="rect"/>
         <o:lock v:ext="edit" aspectratio="t"/>
       </v:shapetype>
-      <v:shape id="_x0000_i1038" type="#_x0000_t75" style="width:36.5pt;height:17.75pt;visibility:visible;mso-wrap-style:square" o:bullet="t">
+      <v:shape id="_x0000_i1036" type="#_x0000_t75" style="width:36.85pt;height:18pt;visibility:visible;mso-wrap-style:square" o:bullet="t">
         <v:imagedata r:id="rId1" o:title=""/>
       </v:shape>
     </w:pict>
   </w:numPicBullet>
   <w:numPicBullet w:numPicBulletId="1">
     <w:pict>
-      <v:shape id="_x0000_i1039" type="#_x0000_t75" style="width:11.85pt;height:11.85pt" o:bullet="t">
+      <v:shape id="_x0000_i1037" type="#_x0000_t75" style="width:12pt;height:12pt" o:bullet="t">
         <v:imagedata r:id="rId2" o:title="mso6175"/>
       </v:shape>
     </w:pict>

</xml_diff>